<commit_message>
Documentacion IIb y III
</commit_message>
<xml_diff>
--- a/Documentación/Anexo III.docx
+++ b/Documentación/Anexo III.docx
@@ -78,6 +78,12 @@
     </w:p>
     <w:sdt>
       <w:sdtPr>
+        <w:rPr>
+          <w:rFonts w:asciiTheme="minorHAnsi" w:eastAsiaTheme="minorEastAsia" w:hAnsiTheme="minorHAnsi" w:cstheme="minorBidi"/>
+          <w:color w:val="auto"/>
+          <w:sz w:val="21"/>
+          <w:szCs w:val="21"/>
+        </w:rPr>
         <w:id w:val="-115210889"/>
         <w:docPartObj>
           <w:docPartGallery w:val="Table of Contents"/>
@@ -86,12 +92,8 @@
       </w:sdtPr>
       <w:sdtEndPr>
         <w:rPr>
-          <w:rFonts w:asciiTheme="minorHAnsi" w:eastAsiaTheme="minorEastAsia" w:hAnsiTheme="minorHAnsi" w:cstheme="minorBidi"/>
           <w:b/>
           <w:bCs/>
-          <w:color w:val="auto"/>
-          <w:sz w:val="21"/>
-          <w:szCs w:val="21"/>
         </w:rPr>
       </w:sdtEndPr>
       <w:sdtContent>
@@ -1376,22 +1378,28 @@
       </w:pPr>
       <w:bookmarkStart w:id="2" w:name="_Toc112954263"/>
       <w:r>
+        <w:t>2.1. Diagrama de base de datos</w:t>
+      </w:r>
+      <w:bookmarkEnd w:id="2"/>
+    </w:p>
+    <w:p>
+      <w:r>
+        <w:t>La base de datos relacional en la que se almacena la información de la aplicación es definida por el siguiente diagrama:</w:t>
+      </w:r>
+    </w:p>
+    <w:p>
+      <w:pPr>
+        <w:keepNext/>
+      </w:pPr>
+      <w:r>
         <w:rPr>
           <w:noProof/>
         </w:rPr>
         <w:drawing>
-          <wp:anchor distT="0" distB="0" distL="114300" distR="114300" simplePos="0" relativeHeight="251656192" behindDoc="0" locked="0" layoutInCell="1" allowOverlap="1" wp14:anchorId="28EBB619" wp14:editId="6EFB2861">
-            <wp:simplePos x="0" y="0"/>
-            <wp:positionH relativeFrom="column">
-              <wp:posOffset>10473</wp:posOffset>
-            </wp:positionH>
-            <wp:positionV relativeFrom="paragraph">
-              <wp:posOffset>1006125</wp:posOffset>
-            </wp:positionV>
-            <wp:extent cx="6188710" cy="6755130"/>
+          <wp:inline distT="0" distB="0" distL="0" distR="0" wp14:anchorId="1BE9599D" wp14:editId="7440A2A2">
+            <wp:extent cx="6188710" cy="6610350"/>
             <wp:effectExtent l="0" t="0" r="0" b="0"/>
-            <wp:wrapTopAndBottom/>
-            <wp:docPr id="12" name="Imagen 12" descr="Imagen que contiene Escala de tiempo&#10;&#10;Descripción generada automáticamente"/>
+            <wp:docPr id="95292960" name="Imagen 1" descr="Diagrama&#10;&#10;Descripción generada automáticamente"/>
             <wp:cNvGraphicFramePr>
               <a:graphicFrameLocks xmlns:a="http://schemas.openxmlformats.org/drawingml/2006/main" noChangeAspect="1"/>
             </wp:cNvGraphicFramePr>
@@ -1399,17 +1407,11 @@
               <a:graphicData uri="http://schemas.openxmlformats.org/drawingml/2006/picture">
                 <pic:pic xmlns:pic="http://schemas.openxmlformats.org/drawingml/2006/picture">
                   <pic:nvPicPr>
-                    <pic:cNvPr id="12" name="Imagen 12" descr="Imagen que contiene Escala de tiempo&#10;&#10;Descripción generada automáticamente"/>
+                    <pic:cNvPr id="95292960" name="Imagen 1" descr="Diagrama&#10;&#10;Descripción generada automáticamente"/>
                     <pic:cNvPicPr/>
                   </pic:nvPicPr>
                   <pic:blipFill>
-                    <a:blip r:embed="rId8">
-                      <a:extLst>
-                        <a:ext uri="{28A0092B-C50C-407E-A947-70E740481C1C}">
-                          <a14:useLocalDpi xmlns:a14="http://schemas.microsoft.com/office/drawing/2010/main" val="0"/>
-                        </a:ext>
-                      </a:extLst>
-                    </a:blip>
+                    <a:blip r:embed="rId8"/>
                     <a:stretch>
                       <a:fillRect/>
                     </a:stretch>
@@ -1417,7 +1419,7 @@
                   <pic:spPr>
                     <a:xfrm>
                       <a:off x="0" y="0"/>
-                      <a:ext cx="6188710" cy="6755130"/>
+                      <a:ext cx="6188710" cy="6610350"/>
                     </a:xfrm>
                     <a:prstGeom prst="rect">
                       <a:avLst/>
@@ -1426,17 +1428,27 @@
                 </pic:pic>
               </a:graphicData>
             </a:graphic>
-          </wp:anchor>
+          </wp:inline>
         </w:drawing>
       </w:r>
-      <w:r>
-        <w:t>2.1. Diagrama de base de datos</w:t>
-      </w:r>
-      <w:bookmarkEnd w:id="2"/>
-    </w:p>
-    <w:p>
-      <w:r>
-        <w:t>La base de datos relacional en la que se almacena la información de la aplicación es definida por el siguiente diagrama:</w:t>
+    </w:p>
+    <w:p>
+      <w:pPr>
+        <w:pStyle w:val="Descripcin"/>
+      </w:pPr>
+      <w:r>
+        <w:t xml:space="preserve">Ilustración </w:t>
+      </w:r>
+      <w:fldSimple w:instr=" SEQ Ilustración \* ARABIC ">
+        <w:r>
+          <w:rPr>
+            <w:noProof/>
+          </w:rPr>
+          <w:t>1</w:t>
+        </w:r>
+      </w:fldSimple>
+      <w:r>
+        <w:t>. Diagrama de base de datos</w:t>
       </w:r>
     </w:p>
     <w:p>
@@ -1463,10 +1475,50 @@
         <w:t>lado,</w:t>
       </w:r>
       <w:r>
-        <w:t xml:space="preserve"> tenemos la aplicación que implementa el FrontEnd, desarrollada en el framework Angular y por el otro lado una aplicación </w:t>
-      </w:r>
-      <w:r>
-        <w:t>desarrollada en Spring Framkework, que contiene la lógica de nuestra aplicación, comunicada con el Servidor SQL que contiene la base de datos en la que se aloja toda la información de nuestra aplicación. Entre el frontend y el Backend tendremos un balanceador de carga.</w:t>
+        <w:t xml:space="preserve"> tenemos la aplicación que implementa el </w:t>
+      </w:r>
+      <w:proofErr w:type="spellStart"/>
+      <w:r>
+        <w:t>FrontEnd</w:t>
+      </w:r>
+      <w:proofErr w:type="spellEnd"/>
+      <w:r>
+        <w:t xml:space="preserve">, desarrollada en el </w:t>
+      </w:r>
+      <w:proofErr w:type="spellStart"/>
+      <w:r>
+        <w:t>framework</w:t>
+      </w:r>
+      <w:proofErr w:type="spellEnd"/>
+      <w:r>
+        <w:t xml:space="preserve"> Angular y por el otro lado una aplicación </w:t>
+      </w:r>
+      <w:r>
+        <w:t xml:space="preserve">desarrollada en Spring </w:t>
+      </w:r>
+      <w:proofErr w:type="spellStart"/>
+      <w:r>
+        <w:t>Framkework</w:t>
+      </w:r>
+      <w:proofErr w:type="spellEnd"/>
+      <w:r>
+        <w:t xml:space="preserve">, que contiene la lógica de nuestra aplicación, comunicada con el Servidor SQL que contiene la base de datos en la que se aloja toda la información de nuestra aplicación. Entre el </w:t>
+      </w:r>
+      <w:proofErr w:type="spellStart"/>
+      <w:r>
+        <w:t>frontend</w:t>
+      </w:r>
+      <w:proofErr w:type="spellEnd"/>
+      <w:r>
+        <w:t xml:space="preserve"> y el </w:t>
+      </w:r>
+      <w:proofErr w:type="spellStart"/>
+      <w:r>
+        <w:t>Backend</w:t>
+      </w:r>
+      <w:proofErr w:type="spellEnd"/>
+      <w:r>
+        <w:t xml:space="preserve"> tendremos un balanceador de carga.</w:t>
       </w:r>
     </w:p>
     <w:p>
@@ -1567,9 +1619,14 @@
         <w:t>.</w:t>
       </w:r>
       <w:r>
-        <w:t xml:space="preserve"> Services</w:t>
+        <w:t xml:space="preserve"> </w:t>
+      </w:r>
+      <w:proofErr w:type="spellStart"/>
+      <w:r>
+        <w:t>Services</w:t>
       </w:r>
       <w:bookmarkEnd w:id="6"/>
+      <w:proofErr w:type="spellEnd"/>
     </w:p>
     <w:p/>
     <w:p>
@@ -1648,9 +1705,14 @@
         <w:t>.</w:t>
       </w:r>
       <w:r>
-        <w:t xml:space="preserve"> Repositories</w:t>
+        <w:t xml:space="preserve"> </w:t>
+      </w:r>
+      <w:proofErr w:type="spellStart"/>
+      <w:r>
+        <w:t>Repositories</w:t>
       </w:r>
       <w:bookmarkEnd w:id="8"/>
+      <w:proofErr w:type="spellEnd"/>
     </w:p>
     <w:p/>
     <w:p>
@@ -1726,9 +1788,14 @@
         <w:t>.</w:t>
       </w:r>
       <w:r>
-        <w:t xml:space="preserve"> Entities</w:t>
+        <w:t xml:space="preserve"> </w:t>
+      </w:r>
+      <w:proofErr w:type="spellStart"/>
+      <w:r>
+        <w:t>Entities</w:t>
       </w:r>
       <w:bookmarkEnd w:id="10"/>
+      <w:proofErr w:type="spellEnd"/>
     </w:p>
     <w:p/>
     <w:p>
@@ -1804,9 +1871,14 @@
         <w:t>.</w:t>
       </w:r>
       <w:r>
-        <w:t xml:space="preserve"> Controllers</w:t>
+        <w:t xml:space="preserve"> </w:t>
+      </w:r>
+      <w:proofErr w:type="spellStart"/>
+      <w:r>
+        <w:t>Controllers</w:t>
       </w:r>
       <w:bookmarkEnd w:id="12"/>
+      <w:proofErr w:type="spellEnd"/>
     </w:p>
     <w:p/>
     <w:p>
@@ -1881,10 +1953,12 @@
       <w:r>
         <w:t xml:space="preserve"> </w:t>
       </w:r>
+      <w:proofErr w:type="spellStart"/>
       <w:r>
         <w:t>Enums</w:t>
       </w:r>
       <w:bookmarkEnd w:id="14"/>
+      <w:proofErr w:type="spellEnd"/>
     </w:p>
     <w:p/>
     <w:p>
@@ -1951,7 +2025,7 @@
         </w:rPr>
         <w:lastRenderedPageBreak/>
         <w:drawing>
-          <wp:anchor distT="0" distB="0" distL="114300" distR="114300" simplePos="0" relativeHeight="251663360" behindDoc="0" locked="0" layoutInCell="1" allowOverlap="1" wp14:anchorId="286FFCE5" wp14:editId="501ECA64">
+          <wp:anchor distT="0" distB="0" distL="114300" distR="114300" simplePos="0" relativeHeight="251655168" behindDoc="0" locked="0" layoutInCell="1" allowOverlap="1" wp14:anchorId="286FFCE5" wp14:editId="441FF218">
             <wp:simplePos x="0" y="0"/>
             <wp:positionH relativeFrom="column">
               <wp:posOffset>-7620</wp:posOffset>
@@ -2081,6 +2155,1633 @@
         </w:drawing>
       </w:r>
     </w:p>
+    <w:p>
+      <w:r>
+        <w:br w:type="page"/>
+      </w:r>
+    </w:p>
+    <w:p>
+      <w:pPr>
+        <w:pStyle w:val="Ttulo1"/>
+      </w:pPr>
+      <w:r>
+        <w:lastRenderedPageBreak/>
+        <w:t>5. Diagramas de secuencia.</w:t>
+      </w:r>
+    </w:p>
+    <w:p>
+      <w:pPr>
+        <w:pStyle w:val="Ttulo2"/>
+      </w:pPr>
+      <w:r>
+        <w:rPr>
+          <w:noProof/>
+        </w:rPr>
+        <w:pict w14:anchorId="55E0D898">
+          <v:shapetype id="_x0000_t202" coordsize="21600,21600" o:spt="202" path="m,l,21600r21600,l21600,xe">
+            <v:stroke joinstyle="miter"/>
+            <v:path gradientshapeok="t" o:connecttype="rect"/>
+          </v:shapetype>
+          <v:shape id="_x0000_s2050" type="#_x0000_t202" style="position:absolute;margin-left:0;margin-top:441.4pt;width:487.3pt;height:.05pt;z-index:251668480;mso-position-horizontal-relative:text;mso-position-vertical-relative:text" stroked="f">
+            <v:textbox style="mso-fit-shape-to-text:t" inset="0,0,0,0">
+              <w:txbxContent>
+                <w:p>
+                  <w:pPr>
+                    <w:pStyle w:val="Descripcin"/>
+                    <w:rPr>
+                      <w:noProof/>
+                      <w:color w:val="9B2D1F" w:themeColor="accent2"/>
+                      <w:sz w:val="36"/>
+                      <w:szCs w:val="36"/>
+                    </w:rPr>
+                  </w:pPr>
+                  <w:r>
+                    <w:t xml:space="preserve">Ilustración </w:t>
+                  </w:r>
+                  <w:r>
+                    <w:fldChar w:fldCharType="begin"/>
+                  </w:r>
+                  <w:r>
+                    <w:instrText xml:space="preserve"> SEQ Ilustración \* ARABIC </w:instrText>
+                  </w:r>
+                  <w:r>
+                    <w:fldChar w:fldCharType="separate"/>
+                  </w:r>
+                  <w:r>
+                    <w:rPr>
+                      <w:noProof/>
+                    </w:rPr>
+                    <w:t>2</w:t>
+                  </w:r>
+                  <w:r>
+                    <w:rPr>
+                      <w:noProof/>
+                    </w:rPr>
+                    <w:fldChar w:fldCharType="end"/>
+                  </w:r>
+                  <w:r>
+                    <w:t>. Diagrama de secuencia UC1</w:t>
+                  </w:r>
+                </w:p>
+              </w:txbxContent>
+            </v:textbox>
+            <w10:wrap type="topAndBottom"/>
+          </v:shape>
+        </w:pict>
+      </w:r>
+      <w:r>
+        <w:t xml:space="preserve">5.1. </w:t>
+      </w:r>
+      <w:r>
+        <w:rPr>
+          <w:rFonts w:eastAsia="Times New Roman" w:cstheme="minorHAnsi"/>
+          <w:lang w:eastAsia="es-ES"/>
+        </w:rPr>
+        <w:t>Registrar</w:t>
+      </w:r>
+      <w:r>
+        <w:br w:type="page"/>
+      </w:r>
+    </w:p>
+    <w:p>
+      <w:pPr>
+        <w:pStyle w:val="Ttulo2"/>
+      </w:pPr>
+      <w:r>
+        <w:lastRenderedPageBreak/>
+        <w:t>5.2.</w:t>
+      </w:r>
+      <w:r>
+        <w:t xml:space="preserve"> Iniciar Sesión</w:t>
+      </w:r>
+    </w:p>
+    <w:p>
+      <w:pPr>
+        <w:rPr>
+          <w:rFonts w:asciiTheme="majorHAnsi" w:eastAsiaTheme="majorEastAsia" w:hAnsiTheme="majorHAnsi" w:cstheme="majorBidi"/>
+          <w:color w:val="9B2D1F" w:themeColor="accent2"/>
+          <w:sz w:val="36"/>
+          <w:szCs w:val="36"/>
+        </w:rPr>
+      </w:pPr>
+      <w:r>
+        <w:rPr>
+          <w:noProof/>
+        </w:rPr>
+        <w:pict w14:anchorId="2DE210BE">
+          <v:shape id="_x0000_s2051" type="#_x0000_t202" style="position:absolute;margin-left:0;margin-top:432.95pt;width:487.3pt;height:.05pt;z-index:251669504;mso-position-horizontal-relative:text;mso-position-vertical-relative:text" stroked="f">
+            <v:textbox style="mso-fit-shape-to-text:t" inset="0,0,0,0">
+              <w:txbxContent>
+                <w:p>
+                  <w:pPr>
+                    <w:pStyle w:val="Descripcin"/>
+                    <w:rPr>
+                      <w:noProof/>
+                      <w:sz w:val="21"/>
+                      <w:szCs w:val="21"/>
+                    </w:rPr>
+                  </w:pPr>
+                  <w:r>
+                    <w:t xml:space="preserve">Ilustración </w:t>
+                  </w:r>
+                  <w:r>
+                    <w:fldChar w:fldCharType="begin"/>
+                  </w:r>
+                  <w:r>
+                    <w:instrText xml:space="preserve"> SEQ Ilustración \* ARABIC </w:instrText>
+                  </w:r>
+                  <w:r>
+                    <w:fldChar w:fldCharType="separate"/>
+                  </w:r>
+                  <w:r>
+                    <w:rPr>
+                      <w:noProof/>
+                    </w:rPr>
+                    <w:t>3</w:t>
+                  </w:r>
+                  <w:r>
+                    <w:rPr>
+                      <w:noProof/>
+                    </w:rPr>
+                    <w:fldChar w:fldCharType="end"/>
+                  </w:r>
+                  <w:r>
+                    <w:t xml:space="preserve">. </w:t>
+                  </w:r>
+                  <w:r>
+                    <w:t xml:space="preserve">Diagrama de </w:t>
+                  </w:r>
+                  <w:proofErr w:type="gramStart"/>
+                  <w:r>
+                    <w:t xml:space="preserve">secuencia </w:t>
+                  </w:r>
+                  <w:r>
+                    <w:rPr>
+                      <w:noProof/>
+                    </w:rPr>
+                    <w:t xml:space="preserve"> UC</w:t>
+                  </w:r>
+                  <w:proofErr w:type="gramEnd"/>
+                  <w:r>
+                    <w:rPr>
+                      <w:noProof/>
+                    </w:rPr>
+                    <w:t>2</w:t>
+                  </w:r>
+                </w:p>
+              </w:txbxContent>
+            </v:textbox>
+            <w10:wrap type="topAndBottom"/>
+          </v:shape>
+        </w:pict>
+      </w:r>
+      <w:r>
+        <w:br w:type="page"/>
+      </w:r>
+    </w:p>
+    <w:p>
+      <w:pPr>
+        <w:pStyle w:val="Ttulo2"/>
+      </w:pPr>
+      <w:r>
+        <w:rPr>
+          <w:noProof/>
+        </w:rPr>
+        <w:lastRenderedPageBreak/>
+        <w:pict w14:anchorId="54A9147A">
+          <v:shape id="_x0000_s2052" type="#_x0000_t202" style="position:absolute;margin-left:15pt;margin-top:495.75pt;width:457.5pt;height:.05pt;z-index:251670528;mso-position-horizontal-relative:text;mso-position-vertical-relative:text" stroked="f">
+            <v:textbox style="mso-fit-shape-to-text:t" inset="0,0,0,0">
+              <w:txbxContent>
+                <w:p>
+                  <w:pPr>
+                    <w:pStyle w:val="Descripcin"/>
+                    <w:rPr>
+                      <w:noProof/>
+                      <w:color w:val="9B2D1F" w:themeColor="accent2"/>
+                      <w:sz w:val="36"/>
+                      <w:szCs w:val="36"/>
+                    </w:rPr>
+                  </w:pPr>
+                  <w:r>
+                    <w:t xml:space="preserve">Ilustración </w:t>
+                  </w:r>
+                  <w:r>
+                    <w:fldChar w:fldCharType="begin"/>
+                  </w:r>
+                  <w:r>
+                    <w:instrText xml:space="preserve"> SEQ Ilustración \* ARABIC </w:instrText>
+                  </w:r>
+                  <w:r>
+                    <w:fldChar w:fldCharType="separate"/>
+                  </w:r>
+                  <w:r>
+                    <w:rPr>
+                      <w:noProof/>
+                    </w:rPr>
+                    <w:t>4</w:t>
+                  </w:r>
+                  <w:r>
+                    <w:rPr>
+                      <w:noProof/>
+                    </w:rPr>
+                    <w:fldChar w:fldCharType="end"/>
+                  </w:r>
+                  <w:r>
+                    <w:t xml:space="preserve">. Diagrama de secuencia </w:t>
+                  </w:r>
+                  <w:r>
+                    <w:t>UC3</w:t>
+                  </w:r>
+                </w:p>
+              </w:txbxContent>
+            </v:textbox>
+            <w10:wrap type="topAndBottom"/>
+          </v:shape>
+        </w:pict>
+      </w:r>
+      <w:r>
+        <w:t xml:space="preserve">5.3. </w:t>
+      </w:r>
+      <w:r>
+        <w:t>Cerrar Sesión</w:t>
+      </w:r>
+    </w:p>
+    <w:p>
+      <w:pPr>
+        <w:rPr>
+          <w:rFonts w:asciiTheme="majorHAnsi" w:eastAsiaTheme="majorEastAsia" w:hAnsiTheme="majorHAnsi" w:cstheme="majorBidi"/>
+          <w:color w:val="9B2D1F" w:themeColor="accent2"/>
+          <w:sz w:val="36"/>
+          <w:szCs w:val="36"/>
+        </w:rPr>
+      </w:pPr>
+      <w:r>
+        <w:br w:type="page"/>
+      </w:r>
+    </w:p>
+    <w:p>
+      <w:pPr>
+        <w:pStyle w:val="Ttulo2"/>
+      </w:pPr>
+      <w:r>
+        <w:lastRenderedPageBreak/>
+        <w:t xml:space="preserve">5.4. </w:t>
+      </w:r>
+      <w:r>
+        <w:t>Restablecer contraseña</w:t>
+      </w:r>
+    </w:p>
+    <w:p>
+      <w:pPr>
+        <w:keepNext/>
+      </w:pPr>
+    </w:p>
+    <w:p>
+      <w:pPr>
+        <w:pStyle w:val="Descripcin"/>
+      </w:pPr>
+      <w:r>
+        <w:t xml:space="preserve">Ilustración </w:t>
+      </w:r>
+      <w:r>
+        <w:fldChar w:fldCharType="begin"/>
+      </w:r>
+      <w:r>
+        <w:instrText xml:space="preserve"> SEQ Ilustración \* ARABIC </w:instrText>
+      </w:r>
+      <w:r>
+        <w:fldChar w:fldCharType="separate"/>
+      </w:r>
+      <w:r>
+        <w:rPr>
+          <w:noProof/>
+        </w:rPr>
+        <w:t>5</w:t>
+      </w:r>
+      <w:r>
+        <w:rPr>
+          <w:noProof/>
+        </w:rPr>
+        <w:fldChar w:fldCharType="end"/>
+      </w:r>
+      <w:r>
+        <w:t xml:space="preserve">. Diagrama de secuencia </w:t>
+      </w:r>
+      <w:r>
+        <w:t>UC4</w:t>
+      </w:r>
+    </w:p>
+    <w:p>
+      <w:pPr>
+        <w:rPr>
+          <w:rFonts w:asciiTheme="majorHAnsi" w:eastAsiaTheme="majorEastAsia" w:hAnsiTheme="majorHAnsi" w:cstheme="majorBidi"/>
+          <w:color w:val="9B2D1F" w:themeColor="accent2"/>
+          <w:sz w:val="36"/>
+          <w:szCs w:val="36"/>
+        </w:rPr>
+      </w:pPr>
+      <w:r>
+        <w:br w:type="page"/>
+      </w:r>
+    </w:p>
+    <w:p>
+      <w:pPr>
+        <w:pStyle w:val="Ttulo2"/>
+      </w:pPr>
+      <w:r>
+        <w:lastRenderedPageBreak/>
+        <w:t>5.5.</w:t>
+      </w:r>
+      <w:r>
+        <w:t xml:space="preserve"> Mostrar información del usuario</w:t>
+      </w:r>
+    </w:p>
+    <w:p>
+      <w:pPr>
+        <w:keepNext/>
+      </w:pPr>
+    </w:p>
+    <w:p>
+      <w:pPr>
+        <w:pStyle w:val="Descripcin"/>
+      </w:pPr>
+      <w:r>
+        <w:t xml:space="preserve">Ilustración </w:t>
+      </w:r>
+      <w:r>
+        <w:fldChar w:fldCharType="begin"/>
+      </w:r>
+      <w:r>
+        <w:instrText xml:space="preserve"> SEQ Ilustración \* ARABIC </w:instrText>
+      </w:r>
+      <w:r>
+        <w:fldChar w:fldCharType="separate"/>
+      </w:r>
+      <w:r>
+        <w:rPr>
+          <w:noProof/>
+        </w:rPr>
+        <w:t>6</w:t>
+      </w:r>
+      <w:r>
+        <w:rPr>
+          <w:noProof/>
+        </w:rPr>
+        <w:fldChar w:fldCharType="end"/>
+      </w:r>
+      <w:r>
+        <w:t xml:space="preserve">. Diagrama de secuencia </w:t>
+      </w:r>
+      <w:r>
+        <w:t>UC5</w:t>
+      </w:r>
+    </w:p>
+    <w:p>
+      <w:pPr>
+        <w:rPr>
+          <w:rFonts w:asciiTheme="majorHAnsi" w:eastAsiaTheme="majorEastAsia" w:hAnsiTheme="majorHAnsi" w:cstheme="majorBidi"/>
+          <w:color w:val="9B2D1F" w:themeColor="accent2"/>
+          <w:sz w:val="36"/>
+          <w:szCs w:val="36"/>
+        </w:rPr>
+      </w:pPr>
+      <w:r>
+        <w:br w:type="page"/>
+      </w:r>
+    </w:p>
+    <w:p>
+      <w:pPr>
+        <w:pStyle w:val="Ttulo2"/>
+      </w:pPr>
+      <w:r>
+        <w:lastRenderedPageBreak/>
+        <w:t>5.6.</w:t>
+      </w:r>
+      <w:r>
+        <w:t xml:space="preserve"> Cambiar contraseña</w:t>
+      </w:r>
+    </w:p>
+    <w:p>
+      <w:pPr>
+        <w:keepNext/>
+      </w:pPr>
+    </w:p>
+    <w:p>
+      <w:pPr>
+        <w:pStyle w:val="Descripcin"/>
+      </w:pPr>
+      <w:r>
+        <w:t xml:space="preserve">Ilustración </w:t>
+      </w:r>
+      <w:r>
+        <w:fldChar w:fldCharType="begin"/>
+      </w:r>
+      <w:r>
+        <w:instrText xml:space="preserve"> SEQ Ilustración \* ARABIC </w:instrText>
+      </w:r>
+      <w:r>
+        <w:fldChar w:fldCharType="separate"/>
+      </w:r>
+      <w:r>
+        <w:rPr>
+          <w:noProof/>
+        </w:rPr>
+        <w:t>7</w:t>
+      </w:r>
+      <w:r>
+        <w:rPr>
+          <w:noProof/>
+        </w:rPr>
+        <w:fldChar w:fldCharType="end"/>
+      </w:r>
+      <w:r>
+        <w:t xml:space="preserve">. Diagrama de secuencia </w:t>
+      </w:r>
+      <w:r>
+        <w:t>UC6</w:t>
+      </w:r>
+    </w:p>
+    <w:p>
+      <w:pPr>
+        <w:rPr>
+          <w:rFonts w:asciiTheme="majorHAnsi" w:eastAsiaTheme="majorEastAsia" w:hAnsiTheme="majorHAnsi" w:cstheme="majorBidi"/>
+          <w:color w:val="9B2D1F" w:themeColor="accent2"/>
+          <w:sz w:val="36"/>
+          <w:szCs w:val="36"/>
+        </w:rPr>
+      </w:pPr>
+      <w:r>
+        <w:br w:type="page"/>
+      </w:r>
+    </w:p>
+    <w:p>
+      <w:pPr>
+        <w:pStyle w:val="Ttulo2"/>
+      </w:pPr>
+      <w:r>
+        <w:lastRenderedPageBreak/>
+        <w:t>5.7.</w:t>
+      </w:r>
+      <w:r>
+        <w:t xml:space="preserve"> Modificar usuario</w:t>
+      </w:r>
+    </w:p>
+    <w:p>
+      <w:pPr>
+        <w:keepNext/>
+      </w:pPr>
+    </w:p>
+    <w:p>
+      <w:pPr>
+        <w:pStyle w:val="Descripcin"/>
+      </w:pPr>
+      <w:r>
+        <w:t xml:space="preserve">Ilustración </w:t>
+      </w:r>
+      <w:r>
+        <w:fldChar w:fldCharType="begin"/>
+      </w:r>
+      <w:r>
+        <w:instrText xml:space="preserve"> SEQ Ilustración \* ARABIC </w:instrText>
+      </w:r>
+      <w:r>
+        <w:fldChar w:fldCharType="separate"/>
+      </w:r>
+      <w:r>
+        <w:rPr>
+          <w:noProof/>
+        </w:rPr>
+        <w:t>8</w:t>
+      </w:r>
+      <w:r>
+        <w:rPr>
+          <w:noProof/>
+        </w:rPr>
+        <w:fldChar w:fldCharType="end"/>
+      </w:r>
+      <w:r>
+        <w:t xml:space="preserve">. Diagrama de secuencia </w:t>
+      </w:r>
+      <w:r>
+        <w:t>UC7</w:t>
+      </w:r>
+    </w:p>
+    <w:p>
+      <w:pPr>
+        <w:rPr>
+          <w:rFonts w:asciiTheme="majorHAnsi" w:eastAsiaTheme="majorEastAsia" w:hAnsiTheme="majorHAnsi" w:cstheme="majorBidi"/>
+          <w:color w:val="9B2D1F" w:themeColor="accent2"/>
+          <w:sz w:val="36"/>
+          <w:szCs w:val="36"/>
+        </w:rPr>
+      </w:pPr>
+      <w:r>
+        <w:br w:type="page"/>
+      </w:r>
+    </w:p>
+    <w:p>
+      <w:pPr>
+        <w:pStyle w:val="Ttulo2"/>
+      </w:pPr>
+      <w:r>
+        <w:lastRenderedPageBreak/>
+        <w:t>5.8.</w:t>
+      </w:r>
+      <w:r>
+        <w:t xml:space="preserve"> Mostrar Jugadores</w:t>
+      </w:r>
+    </w:p>
+    <w:p>
+      <w:pPr>
+        <w:keepNext/>
+      </w:pPr>
+    </w:p>
+    <w:p>
+      <w:pPr>
+        <w:pStyle w:val="Descripcin"/>
+      </w:pPr>
+      <w:r>
+        <w:t xml:space="preserve">Ilustración </w:t>
+      </w:r>
+      <w:r>
+        <w:fldChar w:fldCharType="begin"/>
+      </w:r>
+      <w:r>
+        <w:instrText xml:space="preserve"> SEQ Ilustración \* ARABIC </w:instrText>
+      </w:r>
+      <w:r>
+        <w:fldChar w:fldCharType="separate"/>
+      </w:r>
+      <w:r>
+        <w:rPr>
+          <w:noProof/>
+        </w:rPr>
+        <w:t>9</w:t>
+      </w:r>
+      <w:r>
+        <w:rPr>
+          <w:noProof/>
+        </w:rPr>
+        <w:fldChar w:fldCharType="end"/>
+      </w:r>
+      <w:r>
+        <w:t xml:space="preserve">. Diagrama de secuencia </w:t>
+      </w:r>
+      <w:r>
+        <w:t>UC8</w:t>
+      </w:r>
+    </w:p>
+    <w:p>
+      <w:pPr>
+        <w:rPr>
+          <w:rFonts w:asciiTheme="majorHAnsi" w:eastAsiaTheme="majorEastAsia" w:hAnsiTheme="majorHAnsi" w:cstheme="majorBidi"/>
+          <w:color w:val="9B2D1F" w:themeColor="accent2"/>
+          <w:sz w:val="36"/>
+          <w:szCs w:val="36"/>
+        </w:rPr>
+      </w:pPr>
+      <w:r>
+        <w:br w:type="page"/>
+      </w:r>
+    </w:p>
+    <w:p>
+      <w:pPr>
+        <w:pStyle w:val="Ttulo2"/>
+      </w:pPr>
+      <w:r>
+        <w:lastRenderedPageBreak/>
+        <w:t>5.9.</w:t>
+      </w:r>
+      <w:r>
+        <w:t xml:space="preserve"> Modificar jugador</w:t>
+      </w:r>
+    </w:p>
+    <w:p>
+      <w:pPr>
+        <w:keepNext/>
+      </w:pPr>
+    </w:p>
+    <w:p>
+      <w:pPr>
+        <w:pStyle w:val="Descripcin"/>
+      </w:pPr>
+      <w:r>
+        <w:t xml:space="preserve">Ilustración </w:t>
+      </w:r>
+      <w:r>
+        <w:fldChar w:fldCharType="begin"/>
+      </w:r>
+      <w:r>
+        <w:instrText xml:space="preserve"> SEQ Ilustración \* ARABIC </w:instrText>
+      </w:r>
+      <w:r>
+        <w:fldChar w:fldCharType="separate"/>
+      </w:r>
+      <w:r>
+        <w:rPr>
+          <w:noProof/>
+        </w:rPr>
+        <w:t>10</w:t>
+      </w:r>
+      <w:r>
+        <w:rPr>
+          <w:noProof/>
+        </w:rPr>
+        <w:fldChar w:fldCharType="end"/>
+      </w:r>
+      <w:r>
+        <w:t xml:space="preserve">. Diagrama de </w:t>
+      </w:r>
+      <w:proofErr w:type="gramStart"/>
+      <w:r>
+        <w:t xml:space="preserve">secuencia </w:t>
+      </w:r>
+      <w:r>
+        <w:t xml:space="preserve"> UC</w:t>
+      </w:r>
+      <w:proofErr w:type="gramEnd"/>
+      <w:r>
+        <w:t>9</w:t>
+      </w:r>
+    </w:p>
+    <w:p>
+      <w:pPr>
+        <w:rPr>
+          <w:rFonts w:asciiTheme="majorHAnsi" w:eastAsiaTheme="majorEastAsia" w:hAnsiTheme="majorHAnsi" w:cstheme="majorBidi"/>
+          <w:color w:val="9B2D1F" w:themeColor="accent2"/>
+          <w:sz w:val="36"/>
+          <w:szCs w:val="36"/>
+        </w:rPr>
+      </w:pPr>
+      <w:r>
+        <w:br w:type="page"/>
+      </w:r>
+    </w:p>
+    <w:p>
+      <w:pPr>
+        <w:pStyle w:val="Ttulo2"/>
+      </w:pPr>
+      <w:r>
+        <w:lastRenderedPageBreak/>
+        <w:t>5.10.</w:t>
+      </w:r>
+      <w:r>
+        <w:t xml:space="preserve"> Añadir jugador</w:t>
+      </w:r>
+    </w:p>
+    <w:p>
+      <w:pPr>
+        <w:keepNext/>
+      </w:pPr>
+    </w:p>
+    <w:p>
+      <w:pPr>
+        <w:pStyle w:val="Descripcin"/>
+      </w:pPr>
+      <w:r>
+        <w:t xml:space="preserve">Ilustración </w:t>
+      </w:r>
+      <w:r>
+        <w:fldChar w:fldCharType="begin"/>
+      </w:r>
+      <w:r>
+        <w:instrText xml:space="preserve"> SEQ Ilustración \* ARABIC </w:instrText>
+      </w:r>
+      <w:r>
+        <w:fldChar w:fldCharType="separate"/>
+      </w:r>
+      <w:r>
+        <w:rPr>
+          <w:noProof/>
+        </w:rPr>
+        <w:t>11</w:t>
+      </w:r>
+      <w:r>
+        <w:rPr>
+          <w:noProof/>
+        </w:rPr>
+        <w:fldChar w:fldCharType="end"/>
+      </w:r>
+      <w:r>
+        <w:t xml:space="preserve">. Diagrama de secuencia </w:t>
+      </w:r>
+      <w:r>
+        <w:t>UC10</w:t>
+      </w:r>
+    </w:p>
+    <w:p>
+      <w:pPr>
+        <w:rPr>
+          <w:rFonts w:asciiTheme="majorHAnsi" w:eastAsiaTheme="majorEastAsia" w:hAnsiTheme="majorHAnsi" w:cstheme="majorBidi"/>
+          <w:color w:val="9B2D1F" w:themeColor="accent2"/>
+          <w:sz w:val="36"/>
+          <w:szCs w:val="36"/>
+        </w:rPr>
+      </w:pPr>
+      <w:r>
+        <w:br w:type="page"/>
+      </w:r>
+    </w:p>
+    <w:p>
+      <w:pPr>
+        <w:pStyle w:val="Ttulo2"/>
+      </w:pPr>
+      <w:r>
+        <w:lastRenderedPageBreak/>
+        <w:t>5.11.</w:t>
+      </w:r>
+      <w:r>
+        <w:t xml:space="preserve"> Eliminar Jugador</w:t>
+      </w:r>
+    </w:p>
+    <w:p>
+      <w:pPr>
+        <w:keepNext/>
+      </w:pPr>
+    </w:p>
+    <w:p>
+      <w:pPr>
+        <w:pStyle w:val="Descripcin"/>
+      </w:pPr>
+      <w:r>
+        <w:t xml:space="preserve">Ilustración </w:t>
+      </w:r>
+      <w:r>
+        <w:fldChar w:fldCharType="begin"/>
+      </w:r>
+      <w:r>
+        <w:instrText xml:space="preserve"> SEQ Ilustración \* ARABIC </w:instrText>
+      </w:r>
+      <w:r>
+        <w:fldChar w:fldCharType="separate"/>
+      </w:r>
+      <w:r>
+        <w:rPr>
+          <w:noProof/>
+        </w:rPr>
+        <w:t>12</w:t>
+      </w:r>
+      <w:r>
+        <w:rPr>
+          <w:noProof/>
+        </w:rPr>
+        <w:fldChar w:fldCharType="end"/>
+      </w:r>
+      <w:r>
+        <w:t xml:space="preserve">. Diagrama de secuencia </w:t>
+      </w:r>
+      <w:r>
+        <w:t>UC11</w:t>
+      </w:r>
+    </w:p>
+    <w:p>
+      <w:pPr>
+        <w:rPr>
+          <w:rFonts w:asciiTheme="majorHAnsi" w:eastAsiaTheme="majorEastAsia" w:hAnsiTheme="majorHAnsi" w:cstheme="majorBidi"/>
+          <w:color w:val="9B2D1F" w:themeColor="accent2"/>
+          <w:sz w:val="36"/>
+          <w:szCs w:val="36"/>
+        </w:rPr>
+      </w:pPr>
+      <w:r>
+        <w:br w:type="page"/>
+      </w:r>
+    </w:p>
+    <w:p>
+      <w:pPr>
+        <w:pStyle w:val="Ttulo2"/>
+      </w:pPr>
+      <w:r>
+        <w:lastRenderedPageBreak/>
+        <w:t>5.12.</w:t>
+      </w:r>
+      <w:r>
+        <w:t xml:space="preserve"> Mostrar estadísticas</w:t>
+      </w:r>
+    </w:p>
+    <w:p>
+      <w:pPr>
+        <w:keepNext/>
+      </w:pPr>
+    </w:p>
+    <w:p>
+      <w:pPr>
+        <w:pStyle w:val="Descripcin"/>
+      </w:pPr>
+      <w:r>
+        <w:t xml:space="preserve">Ilustración </w:t>
+      </w:r>
+      <w:r>
+        <w:fldChar w:fldCharType="begin"/>
+      </w:r>
+      <w:r>
+        <w:instrText xml:space="preserve"> SEQ Ilustración \* ARABIC </w:instrText>
+      </w:r>
+      <w:r>
+        <w:fldChar w:fldCharType="separate"/>
+      </w:r>
+      <w:r>
+        <w:rPr>
+          <w:noProof/>
+        </w:rPr>
+        <w:t>13</w:t>
+      </w:r>
+      <w:r>
+        <w:rPr>
+          <w:noProof/>
+        </w:rPr>
+        <w:fldChar w:fldCharType="end"/>
+      </w:r>
+      <w:r>
+        <w:t xml:space="preserve">. Diagrama de secuencia </w:t>
+      </w:r>
+      <w:r>
+        <w:t>UC12</w:t>
+      </w:r>
+    </w:p>
+    <w:p>
+      <w:pPr>
+        <w:rPr>
+          <w:rFonts w:asciiTheme="majorHAnsi" w:eastAsiaTheme="majorEastAsia" w:hAnsiTheme="majorHAnsi" w:cstheme="majorBidi"/>
+          <w:color w:val="9B2D1F" w:themeColor="accent2"/>
+          <w:sz w:val="36"/>
+          <w:szCs w:val="36"/>
+        </w:rPr>
+      </w:pPr>
+      <w:r>
+        <w:br w:type="page"/>
+      </w:r>
+    </w:p>
+    <w:p>
+      <w:pPr>
+        <w:pStyle w:val="Ttulo2"/>
+      </w:pPr>
+      <w:r>
+        <w:lastRenderedPageBreak/>
+        <w:t>5.13.</w:t>
+      </w:r>
+      <w:r>
+        <w:t xml:space="preserve"> Descargar Excel</w:t>
+      </w:r>
+    </w:p>
+    <w:p>
+      <w:pPr>
+        <w:keepNext/>
+      </w:pPr>
+    </w:p>
+    <w:p>
+      <w:pPr>
+        <w:pStyle w:val="Descripcin"/>
+      </w:pPr>
+      <w:r>
+        <w:t xml:space="preserve">Ilustración </w:t>
+      </w:r>
+      <w:r>
+        <w:fldChar w:fldCharType="begin"/>
+      </w:r>
+      <w:r>
+        <w:instrText xml:space="preserve"> SEQ Ilustración \* ARABIC </w:instrText>
+      </w:r>
+      <w:r>
+        <w:fldChar w:fldCharType="separate"/>
+      </w:r>
+      <w:r>
+        <w:rPr>
+          <w:noProof/>
+        </w:rPr>
+        <w:t>14</w:t>
+      </w:r>
+      <w:r>
+        <w:rPr>
+          <w:noProof/>
+        </w:rPr>
+        <w:fldChar w:fldCharType="end"/>
+      </w:r>
+      <w:r>
+        <w:t xml:space="preserve">. Diagrama de secuencia </w:t>
+      </w:r>
+      <w:r>
+        <w:t>13</w:t>
+      </w:r>
+    </w:p>
+    <w:p>
+      <w:pPr>
+        <w:rPr>
+          <w:rFonts w:asciiTheme="majorHAnsi" w:eastAsiaTheme="majorEastAsia" w:hAnsiTheme="majorHAnsi" w:cstheme="majorBidi"/>
+          <w:color w:val="9B2D1F" w:themeColor="accent2"/>
+          <w:sz w:val="36"/>
+          <w:szCs w:val="36"/>
+        </w:rPr>
+      </w:pPr>
+      <w:r>
+        <w:br w:type="page"/>
+      </w:r>
+    </w:p>
+    <w:p>
+      <w:pPr>
+        <w:pStyle w:val="Ttulo2"/>
+      </w:pPr>
+      <w:r>
+        <w:lastRenderedPageBreak/>
+        <w:t>5.14.</w:t>
+      </w:r>
+      <w:r>
+        <w:t xml:space="preserve"> Mostrar partidos</w:t>
+      </w:r>
+    </w:p>
+    <w:p>
+      <w:pPr>
+        <w:keepNext/>
+      </w:pPr>
+    </w:p>
+    <w:p>
+      <w:pPr>
+        <w:pStyle w:val="Descripcin"/>
+      </w:pPr>
+      <w:r>
+        <w:t xml:space="preserve">Ilustración </w:t>
+      </w:r>
+      <w:r>
+        <w:fldChar w:fldCharType="begin"/>
+      </w:r>
+      <w:r>
+        <w:instrText xml:space="preserve"> SEQ Ilustración \* ARABIC </w:instrText>
+      </w:r>
+      <w:r>
+        <w:fldChar w:fldCharType="separate"/>
+      </w:r>
+      <w:r>
+        <w:rPr>
+          <w:noProof/>
+        </w:rPr>
+        <w:t>15</w:t>
+      </w:r>
+      <w:r>
+        <w:rPr>
+          <w:noProof/>
+        </w:rPr>
+        <w:fldChar w:fldCharType="end"/>
+      </w:r>
+      <w:r>
+        <w:t xml:space="preserve">. Diagrama de secuencia </w:t>
+      </w:r>
+      <w:r>
+        <w:t>UC14</w:t>
+      </w:r>
+    </w:p>
+    <w:p>
+      <w:pPr>
+        <w:rPr>
+          <w:rFonts w:asciiTheme="majorHAnsi" w:eastAsiaTheme="majorEastAsia" w:hAnsiTheme="majorHAnsi" w:cstheme="majorBidi"/>
+          <w:color w:val="9B2D1F" w:themeColor="accent2"/>
+          <w:sz w:val="36"/>
+          <w:szCs w:val="36"/>
+        </w:rPr>
+      </w:pPr>
+      <w:r>
+        <w:br w:type="page"/>
+      </w:r>
+    </w:p>
+    <w:p>
+      <w:pPr>
+        <w:pStyle w:val="Ttulo2"/>
+      </w:pPr>
+      <w:r>
+        <w:lastRenderedPageBreak/>
+        <w:t>5.15.</w:t>
+      </w:r>
+      <w:r>
+        <w:t xml:space="preserve"> Añadir partido</w:t>
+      </w:r>
+    </w:p>
+    <w:p>
+      <w:pPr>
+        <w:keepNext/>
+      </w:pPr>
+    </w:p>
+    <w:p>
+      <w:pPr>
+        <w:pStyle w:val="Descripcin"/>
+      </w:pPr>
+      <w:r>
+        <w:t xml:space="preserve">Ilustración </w:t>
+      </w:r>
+      <w:r>
+        <w:fldChar w:fldCharType="begin"/>
+      </w:r>
+      <w:r>
+        <w:instrText xml:space="preserve"> SEQ Ilustración \* ARABIC </w:instrText>
+      </w:r>
+      <w:r>
+        <w:fldChar w:fldCharType="separate"/>
+      </w:r>
+      <w:r>
+        <w:rPr>
+          <w:noProof/>
+        </w:rPr>
+        <w:t>16</w:t>
+      </w:r>
+      <w:r>
+        <w:rPr>
+          <w:noProof/>
+        </w:rPr>
+        <w:fldChar w:fldCharType="end"/>
+      </w:r>
+      <w:r>
+        <w:t xml:space="preserve">. Diagrama de secuencia </w:t>
+      </w:r>
+      <w:r>
+        <w:t>UC15</w:t>
+      </w:r>
+    </w:p>
+    <w:p>
+      <w:pPr>
+        <w:rPr>
+          <w:rFonts w:asciiTheme="majorHAnsi" w:eastAsiaTheme="majorEastAsia" w:hAnsiTheme="majorHAnsi" w:cstheme="majorBidi"/>
+          <w:color w:val="9B2D1F" w:themeColor="accent2"/>
+          <w:sz w:val="36"/>
+          <w:szCs w:val="36"/>
+        </w:rPr>
+      </w:pPr>
+      <w:r>
+        <w:br w:type="page"/>
+      </w:r>
+    </w:p>
+    <w:p>
+      <w:pPr>
+        <w:pStyle w:val="Ttulo2"/>
+      </w:pPr>
+      <w:r>
+        <w:lastRenderedPageBreak/>
+        <w:t>5.16.</w:t>
+      </w:r>
+      <w:r>
+        <w:t xml:space="preserve"> Subir video</w:t>
+      </w:r>
+    </w:p>
+    <w:p>
+      <w:pPr>
+        <w:keepNext/>
+      </w:pPr>
+    </w:p>
+    <w:p>
+      <w:pPr>
+        <w:pStyle w:val="Descripcin"/>
+      </w:pPr>
+      <w:r>
+        <w:t xml:space="preserve">Ilustración </w:t>
+      </w:r>
+      <w:r>
+        <w:fldChar w:fldCharType="begin"/>
+      </w:r>
+      <w:r>
+        <w:instrText xml:space="preserve"> SEQ Ilustración \* ARABIC </w:instrText>
+      </w:r>
+      <w:r>
+        <w:fldChar w:fldCharType="separate"/>
+      </w:r>
+      <w:r>
+        <w:rPr>
+          <w:noProof/>
+        </w:rPr>
+        <w:t>17</w:t>
+      </w:r>
+      <w:r>
+        <w:rPr>
+          <w:noProof/>
+        </w:rPr>
+        <w:fldChar w:fldCharType="end"/>
+      </w:r>
+      <w:r>
+        <w:t xml:space="preserve">. Diagrama de secuencia </w:t>
+      </w:r>
+      <w:r>
+        <w:t>UC16</w:t>
+      </w:r>
+    </w:p>
+    <w:p>
+      <w:pPr>
+        <w:rPr>
+          <w:rFonts w:asciiTheme="majorHAnsi" w:eastAsiaTheme="majorEastAsia" w:hAnsiTheme="majorHAnsi" w:cstheme="majorBidi"/>
+          <w:color w:val="9B2D1F" w:themeColor="accent2"/>
+          <w:sz w:val="36"/>
+          <w:szCs w:val="36"/>
+        </w:rPr>
+      </w:pPr>
+      <w:r>
+        <w:br w:type="page"/>
+      </w:r>
+    </w:p>
+    <w:p>
+      <w:pPr>
+        <w:pStyle w:val="Ttulo2"/>
+      </w:pPr>
+      <w:r>
+        <w:lastRenderedPageBreak/>
+        <w:t>5.17.</w:t>
+      </w:r>
+      <w:r>
+        <w:t xml:space="preserve"> Analizar partido</w:t>
+      </w:r>
+    </w:p>
+    <w:p>
+      <w:pPr>
+        <w:keepNext/>
+      </w:pPr>
+    </w:p>
+    <w:p>
+      <w:pPr>
+        <w:pStyle w:val="Descripcin"/>
+      </w:pPr>
+      <w:r>
+        <w:t xml:space="preserve">Ilustración </w:t>
+      </w:r>
+      <w:r>
+        <w:fldChar w:fldCharType="begin"/>
+      </w:r>
+      <w:r>
+        <w:instrText xml:space="preserve"> SEQ Ilustración \* ARABIC </w:instrText>
+      </w:r>
+      <w:r>
+        <w:fldChar w:fldCharType="separate"/>
+      </w:r>
+      <w:r>
+        <w:rPr>
+          <w:noProof/>
+        </w:rPr>
+        <w:t>18</w:t>
+      </w:r>
+      <w:r>
+        <w:rPr>
+          <w:noProof/>
+        </w:rPr>
+        <w:fldChar w:fldCharType="end"/>
+      </w:r>
+      <w:r>
+        <w:t xml:space="preserve">. Diagrama de secuencia </w:t>
+      </w:r>
+      <w:r>
+        <w:t>UC17</w:t>
+      </w:r>
+    </w:p>
+    <w:p>
+      <w:pPr>
+        <w:rPr>
+          <w:rFonts w:asciiTheme="majorHAnsi" w:eastAsiaTheme="majorEastAsia" w:hAnsiTheme="majorHAnsi" w:cstheme="majorBidi"/>
+          <w:color w:val="9B2D1F" w:themeColor="accent2"/>
+          <w:sz w:val="36"/>
+          <w:szCs w:val="36"/>
+        </w:rPr>
+      </w:pPr>
+      <w:r>
+        <w:br w:type="page"/>
+      </w:r>
+    </w:p>
+    <w:p>
+      <w:pPr>
+        <w:pStyle w:val="Ttulo2"/>
+      </w:pPr>
+      <w:r>
+        <w:lastRenderedPageBreak/>
+        <w:t>5.18.</w:t>
+      </w:r>
+      <w:r>
+        <w:t xml:space="preserve"> Configurar plantillas</w:t>
+      </w:r>
+    </w:p>
+    <w:p>
+      <w:pPr>
+        <w:keepNext/>
+      </w:pPr>
+    </w:p>
+    <w:p>
+      <w:pPr>
+        <w:pStyle w:val="Descripcin"/>
+      </w:pPr>
+      <w:r>
+        <w:t xml:space="preserve">Ilustración </w:t>
+      </w:r>
+      <w:r>
+        <w:fldChar w:fldCharType="begin"/>
+      </w:r>
+      <w:r>
+        <w:instrText xml:space="preserve"> SEQ Ilustración \* ARABIC </w:instrText>
+      </w:r>
+      <w:r>
+        <w:fldChar w:fldCharType="separate"/>
+      </w:r>
+      <w:r>
+        <w:rPr>
+          <w:noProof/>
+        </w:rPr>
+        <w:t>19</w:t>
+      </w:r>
+      <w:r>
+        <w:rPr>
+          <w:noProof/>
+        </w:rPr>
+        <w:fldChar w:fldCharType="end"/>
+      </w:r>
+      <w:r>
+        <w:t xml:space="preserve">. Diagrama de secuencia </w:t>
+      </w:r>
+      <w:r>
+        <w:t>UC18</w:t>
+      </w:r>
+    </w:p>
+    <w:p>
+      <w:pPr>
+        <w:rPr>
+          <w:rFonts w:asciiTheme="majorHAnsi" w:eastAsiaTheme="majorEastAsia" w:hAnsiTheme="majorHAnsi" w:cstheme="majorBidi"/>
+          <w:color w:val="9B2D1F" w:themeColor="accent2"/>
+          <w:sz w:val="36"/>
+          <w:szCs w:val="36"/>
+        </w:rPr>
+      </w:pPr>
+      <w:r>
+        <w:br w:type="page"/>
+      </w:r>
+    </w:p>
+    <w:p>
+      <w:pPr>
+        <w:pStyle w:val="Ttulo2"/>
+      </w:pPr>
+      <w:r>
+        <w:lastRenderedPageBreak/>
+        <w:t>5.19.</w:t>
+      </w:r>
+      <w:r>
+        <w:t xml:space="preserve"> Añadir acción</w:t>
+      </w:r>
+    </w:p>
+    <w:p>
+      <w:pPr>
+        <w:keepNext/>
+      </w:pPr>
+    </w:p>
+    <w:p>
+      <w:pPr>
+        <w:pStyle w:val="Descripcin"/>
+      </w:pPr>
+      <w:r>
+        <w:t xml:space="preserve">Ilustración </w:t>
+      </w:r>
+      <w:r>
+        <w:fldChar w:fldCharType="begin"/>
+      </w:r>
+      <w:r>
+        <w:instrText xml:space="preserve"> SEQ Ilustración \* ARABIC </w:instrText>
+      </w:r>
+      <w:r>
+        <w:fldChar w:fldCharType="separate"/>
+      </w:r>
+      <w:r>
+        <w:rPr>
+          <w:noProof/>
+        </w:rPr>
+        <w:t>20</w:t>
+      </w:r>
+      <w:r>
+        <w:rPr>
+          <w:noProof/>
+        </w:rPr>
+        <w:fldChar w:fldCharType="end"/>
+      </w:r>
+      <w:r>
+        <w:t xml:space="preserve">. Diagrama de secuencia </w:t>
+      </w:r>
+      <w:r>
+        <w:t>UC19</w:t>
+      </w:r>
+    </w:p>
+    <w:p>
+      <w:pPr>
+        <w:rPr>
+          <w:rFonts w:asciiTheme="majorHAnsi" w:eastAsiaTheme="majorEastAsia" w:hAnsiTheme="majorHAnsi" w:cstheme="majorBidi"/>
+          <w:color w:val="9B2D1F" w:themeColor="accent2"/>
+          <w:sz w:val="36"/>
+          <w:szCs w:val="36"/>
+        </w:rPr>
+      </w:pPr>
+      <w:r>
+        <w:br w:type="page"/>
+      </w:r>
+    </w:p>
+    <w:p>
+      <w:pPr>
+        <w:pStyle w:val="Ttulo2"/>
+      </w:pPr>
+      <w:r>
+        <w:lastRenderedPageBreak/>
+        <w:t>5.20.</w:t>
+      </w:r>
+      <w:r>
+        <w:t xml:space="preserve"> Manipular video</w:t>
+      </w:r>
+    </w:p>
+    <w:p>
+      <w:pPr>
+        <w:keepNext/>
+      </w:pPr>
+    </w:p>
+    <w:p>
+      <w:pPr>
+        <w:pStyle w:val="Descripcin"/>
+      </w:pPr>
+      <w:r>
+        <w:t xml:space="preserve">Ilustración </w:t>
+      </w:r>
+      <w:r>
+        <w:fldChar w:fldCharType="begin"/>
+      </w:r>
+      <w:r>
+        <w:instrText xml:space="preserve"> SEQ Ilustración \* ARABIC </w:instrText>
+      </w:r>
+      <w:r>
+        <w:fldChar w:fldCharType="separate"/>
+      </w:r>
+      <w:r>
+        <w:rPr>
+          <w:noProof/>
+        </w:rPr>
+        <w:t>21</w:t>
+      </w:r>
+      <w:r>
+        <w:rPr>
+          <w:noProof/>
+        </w:rPr>
+        <w:fldChar w:fldCharType="end"/>
+      </w:r>
+      <w:r>
+        <w:t xml:space="preserve">. Diagrama de secuencia </w:t>
+      </w:r>
+      <w:r>
+        <w:t>UC20</w:t>
+      </w:r>
+    </w:p>
+    <w:p>
+      <w:pPr>
+        <w:rPr>
+          <w:rFonts w:asciiTheme="majorHAnsi" w:eastAsiaTheme="majorEastAsia" w:hAnsiTheme="majorHAnsi" w:cstheme="majorBidi"/>
+          <w:color w:val="9B2D1F" w:themeColor="accent2"/>
+          <w:sz w:val="36"/>
+          <w:szCs w:val="36"/>
+        </w:rPr>
+      </w:pPr>
+      <w:r>
+        <w:br w:type="page"/>
+      </w:r>
+    </w:p>
+    <w:p>
+      <w:pPr>
+        <w:pStyle w:val="Ttulo2"/>
+      </w:pPr>
+      <w:r>
+        <w:lastRenderedPageBreak/>
+        <w:t>5.21.</w:t>
+      </w:r>
+      <w:r>
+        <w:t xml:space="preserve"> Eliminar acción</w:t>
+      </w:r>
+    </w:p>
+    <w:p>
+      <w:pPr>
+        <w:keepNext/>
+      </w:pPr>
+    </w:p>
+    <w:p>
+      <w:pPr>
+        <w:pStyle w:val="Descripcin"/>
+      </w:pPr>
+      <w:r>
+        <w:t xml:space="preserve">Ilustración </w:t>
+      </w:r>
+      <w:r>
+        <w:fldChar w:fldCharType="begin"/>
+      </w:r>
+      <w:r>
+        <w:instrText xml:space="preserve"> SEQ Ilustración \* ARABIC </w:instrText>
+      </w:r>
+      <w:r>
+        <w:fldChar w:fldCharType="separate"/>
+      </w:r>
+      <w:r>
+        <w:rPr>
+          <w:noProof/>
+        </w:rPr>
+        <w:t>22</w:t>
+      </w:r>
+      <w:r>
+        <w:rPr>
+          <w:noProof/>
+        </w:rPr>
+        <w:fldChar w:fldCharType="end"/>
+      </w:r>
+      <w:r>
+        <w:t xml:space="preserve">. Diagrama de secuencia </w:t>
+      </w:r>
+      <w:r>
+        <w:t>UC21</w:t>
+      </w:r>
+    </w:p>
+    <w:p>
+      <w:pPr>
+        <w:rPr>
+          <w:rFonts w:asciiTheme="majorHAnsi" w:eastAsiaTheme="majorEastAsia" w:hAnsiTheme="majorHAnsi" w:cstheme="majorBidi"/>
+          <w:color w:val="9B2D1F" w:themeColor="accent2"/>
+          <w:sz w:val="36"/>
+          <w:szCs w:val="36"/>
+        </w:rPr>
+      </w:pPr>
+      <w:r>
+        <w:br w:type="page"/>
+      </w:r>
+    </w:p>
+    <w:p>
+      <w:pPr>
+        <w:pStyle w:val="Ttulo2"/>
+      </w:pPr>
+      <w:r>
+        <w:lastRenderedPageBreak/>
+        <w:t>5.22. Eliminar Partido</w:t>
+      </w:r>
+      <w:r>
+        <w:br w:type="page"/>
+      </w:r>
+    </w:p>
+    <w:p>
+      <w:pPr>
+        <w:pStyle w:val="Ttulo2"/>
+      </w:pPr>
+      <w:r>
+        <w:lastRenderedPageBreak/>
+        <w:t>5.23 y 24.</w:t>
+      </w:r>
+      <w:r>
+        <w:t xml:space="preserve"> Obtener </w:t>
+      </w:r>
+      <w:r>
+        <w:t>recortes y d</w:t>
+      </w:r>
+      <w:r>
+        <w:t>escargar</w:t>
+      </w:r>
+      <w:r>
+        <w:t>los</w:t>
+      </w:r>
+      <w:r>
+        <w:t xml:space="preserve"> </w:t>
+      </w:r>
+    </w:p>
+    <w:p>
+      <w:pPr>
+        <w:pStyle w:val="Ttulo2"/>
+      </w:pPr>
+    </w:p>
+    <w:p>
+      <w:pPr>
+        <w:pStyle w:val="Descripcin"/>
+      </w:pPr>
+      <w:r>
+        <w:t xml:space="preserve">Ilustración </w:t>
+      </w:r>
+      <w:r>
+        <w:fldChar w:fldCharType="begin"/>
+      </w:r>
+      <w:r>
+        <w:instrText xml:space="preserve"> SEQ Ilustración \* ARABIC </w:instrText>
+      </w:r>
+      <w:r>
+        <w:fldChar w:fldCharType="separate"/>
+      </w:r>
+      <w:r>
+        <w:rPr>
+          <w:noProof/>
+        </w:rPr>
+        <w:t>23</w:t>
+      </w:r>
+      <w:r>
+        <w:rPr>
+          <w:noProof/>
+        </w:rPr>
+        <w:fldChar w:fldCharType="end"/>
+      </w:r>
+      <w:r>
+        <w:t xml:space="preserve">. Diagrama de secuencia </w:t>
+      </w:r>
+      <w:r>
+        <w:t>UC22</w:t>
+      </w:r>
+    </w:p>
+    <w:p>
+      <w:r>
+        <w:br w:type="page"/>
+      </w:r>
+    </w:p>
+    <w:p>
+      <w:pPr>
+        <w:pStyle w:val="Ttulo2"/>
+      </w:pPr>
+      <w:r>
+        <w:lastRenderedPageBreak/>
+        <w:t>5.25. Tomar instantánea</w:t>
+      </w:r>
+    </w:p>
+    <w:p>
+      <w:r>
+        <w:br w:type="page"/>
+      </w:r>
+    </w:p>
+    <w:p>
+      <w:pPr>
+        <w:pStyle w:val="Ttulo2"/>
+      </w:pPr>
+      <w:r>
+        <w:lastRenderedPageBreak/>
+        <w:t>5.26. Editar Instantánea</w:t>
+      </w:r>
+    </w:p>
+    <w:p>
+      <w:r>
+        <w:br w:type="page"/>
+      </w:r>
+    </w:p>
+    <w:p>
+      <w:pPr>
+        <w:pStyle w:val="Ttulo2"/>
+      </w:pPr>
+      <w:r>
+        <w:lastRenderedPageBreak/>
+        <w:t>5.27. Compartir Instantánea</w:t>
+      </w:r>
+    </w:p>
+    <w:p>
+      <w:pPr>
+        <w:rPr>
+          <w:rFonts w:asciiTheme="majorHAnsi" w:eastAsiaTheme="majorEastAsia" w:hAnsiTheme="majorHAnsi" w:cstheme="majorBidi"/>
+          <w:color w:val="9B2D1F" w:themeColor="accent2"/>
+          <w:sz w:val="36"/>
+          <w:szCs w:val="36"/>
+        </w:rPr>
+      </w:pPr>
+      <w:r>
+        <w:br w:type="page"/>
+      </w:r>
+    </w:p>
+    <w:p>
+      <w:pPr>
+        <w:pStyle w:val="Ttulo2"/>
+      </w:pPr>
+      <w:r>
+        <w:lastRenderedPageBreak/>
+        <w:t>5.28. Mostrar equipo rival</w:t>
+      </w:r>
+    </w:p>
+    <w:p>
+      <w:pPr>
+        <w:rPr>
+          <w:rFonts w:asciiTheme="majorHAnsi" w:eastAsiaTheme="majorEastAsia" w:hAnsiTheme="majorHAnsi" w:cstheme="majorBidi"/>
+          <w:color w:val="9B2D1F" w:themeColor="accent2"/>
+          <w:sz w:val="36"/>
+          <w:szCs w:val="36"/>
+        </w:rPr>
+      </w:pPr>
+      <w:r>
+        <w:br w:type="page"/>
+      </w:r>
+    </w:p>
+    <w:p>
+      <w:pPr>
+        <w:pStyle w:val="Ttulo2"/>
+      </w:pPr>
+      <w:r>
+        <w:lastRenderedPageBreak/>
+        <w:t>5.29. Crear equipo rival</w:t>
+      </w:r>
+    </w:p>
+    <w:p>
+      <w:pPr>
+        <w:rPr>
+          <w:rFonts w:asciiTheme="majorHAnsi" w:eastAsiaTheme="majorEastAsia" w:hAnsiTheme="majorHAnsi" w:cstheme="majorBidi"/>
+          <w:color w:val="9B2D1F" w:themeColor="accent2"/>
+          <w:sz w:val="36"/>
+          <w:szCs w:val="36"/>
+        </w:rPr>
+      </w:pPr>
+      <w:r>
+        <w:br w:type="page"/>
+      </w:r>
+    </w:p>
+    <w:p>
+      <w:pPr>
+        <w:pStyle w:val="Ttulo2"/>
+      </w:pPr>
+      <w:r>
+        <w:lastRenderedPageBreak/>
+        <w:t>5.30. Editar equipo rival</w:t>
+      </w:r>
+    </w:p>
+    <w:p/>
     <w:sectPr>
       <w:headerReference w:type="default" r:id="rId17"/>
       <w:footerReference w:type="default" r:id="rId18"/>
@@ -7061,6 +8762,7 @@
   <w:style w:type="character" w:default="1" w:styleId="Fuentedeprrafopredeter">
     <w:name w:val="Default Paragraph Font"/>
     <w:uiPriority w:val="1"/>
+    <w:semiHidden/>
     <w:unhideWhenUsed/>
   </w:style>
   <w:style w:type="table" w:default="1" w:styleId="Tablanormal">

</xml_diff>